<commit_message>
fix: rerun `make all` with pandoc 3.1.2
</commit_message>
<xml_diff>
--- a/article/article.docx
+++ b/article/article.docx
@@ -98,6 +98,14 @@
       </w:r>
       <w:r>
         <w:t xml:space="preserve">2023</w:t>
+      </w:r>
+    </w:p>
+    <w:p>
+      <w:pPr>
+        <w:pStyle w:val="AbstractTitle"/>
+      </w:pPr>
+      <w:r>
+        <w:t xml:space="preserve">Abstract</w:t>
       </w:r>
     </w:p>
     <w:p>
@@ -1875,6 +1883,25 @@
       <w:jc w:val="center"/>
     </w:pPr>
   </w:style>
+  <w:style w:customStyle="1" w:styleId="AbstractTitle" w:type="paragraph">
+    <w:name w:val="Abstract Title"/>
+    <w:basedOn w:val="Normal"/>
+    <w:next w:val="Abstract"/>
+    <w:qFormat/>
+    <w:pPr>
+      <w:keepNext/>
+      <w:keepLines/>
+      <w:jc w:val="center"/>
+      <w:spacing w:after="0" w:before="300"/>
+    </w:pPr>
+    <w:rPr>
+      <w:sz w:val="20"/>
+      <w:szCs w:val="20"/>
+      <w:b/>
+      <w:color w:val="345A8A"/>
+      &gt;
+    </w:rPr>
+  </w:style>
   <w:style w:customStyle="1" w:styleId="Abstract" w:type="paragraph">
     <w:name w:val="Abstract"/>
     <w:basedOn w:val="Normal"/>
@@ -1883,7 +1910,7 @@
     <w:pPr>
       <w:keepNext/>
       <w:keepLines/>
-      <w:spacing w:after="300" w:before="300"/>
+      <w:spacing w:after="300" w:before="100"/>
     </w:pPr>
     <w:rPr>
       <w:sz w:val="20"/>

</xml_diff>

<commit_message>
feat: update pandoc 3.1 and bump to v1.0.0 (#35)
* fix(pandoc.yml): Update pandoc and pandoc-crossref
* GitHub action artefacts added
* fix(thesis): typos and cross-ref fixed
* fix: rerun `make all` with pandoc 3.1.2
* fix: enhanced docs
* ci: Changelog improved
* docs: Changelog updated
</commit_message>
<xml_diff>
--- a/article/article.docx
+++ b/article/article.docx
@@ -98,6 +98,14 @@
       </w:r>
       <w:r>
         <w:t xml:space="preserve">2023</w:t>
+      </w:r>
+    </w:p>
+    <w:p>
+      <w:pPr>
+        <w:pStyle w:val="AbstractTitle"/>
+      </w:pPr>
+      <w:r>
+        <w:t xml:space="preserve">Abstract</w:t>
       </w:r>
     </w:p>
     <w:p>
@@ -1875,6 +1883,25 @@
       <w:jc w:val="center"/>
     </w:pPr>
   </w:style>
+  <w:style w:customStyle="1" w:styleId="AbstractTitle" w:type="paragraph">
+    <w:name w:val="Abstract Title"/>
+    <w:basedOn w:val="Normal"/>
+    <w:next w:val="Abstract"/>
+    <w:qFormat/>
+    <w:pPr>
+      <w:keepNext/>
+      <w:keepLines/>
+      <w:jc w:val="center"/>
+      <w:spacing w:after="0" w:before="300"/>
+    </w:pPr>
+    <w:rPr>
+      <w:sz w:val="20"/>
+      <w:szCs w:val="20"/>
+      <w:b/>
+      <w:color w:val="345A8A"/>
+      &gt;
+    </w:rPr>
+  </w:style>
   <w:style w:customStyle="1" w:styleId="Abstract" w:type="paragraph">
     <w:name w:val="Abstract"/>
     <w:basedOn w:val="Normal"/>
@@ -1883,7 +1910,7 @@
     <w:pPr>
       <w:keepNext/>
       <w:keepLines/>
-      <w:spacing w:after="300" w:before="300"/>
+      <w:spacing w:after="300" w:before="100"/>
     </w:pPr>
     <w:rPr>
       <w:sz w:val="20"/>

</xml_diff>